<commit_message>
Report updates and genre updates
</commit_message>
<xml_diff>
--- a/FinalReport.docx
+++ b/FinalReport.docx
@@ -46,21 +46,8 @@
           <w:szCs w:val="24"/>
           <w14:ligatures w14:val="none"/>
         </w:rPr>
-        <w:t>Introduction/Executive Summary: synopsis of problem statement, data/benchmark description, main approach/algorithms used and result highlight on both accuracy and scalability/</w:t>
-      </w:r>
-      <w:proofErr w:type="gramStart"/>
-      <w:r>
-        <w:rPr>
-          <w:rFonts w:ascii="Lato" w:eastAsia="Times New Roman" w:hAnsi="Lato" w:cs="Lato"/>
-          <w:color w:val="2D3B45"/>
-          <w:kern w:val="0"/>
-          <w:sz w:val="24"/>
-          <w:szCs w:val="24"/>
-          <w14:ligatures w14:val="none"/>
-        </w:rPr>
-        <w:t>runtime</w:t>
-      </w:r>
-      <w:proofErr w:type="gramEnd"/>
+        <w:t>Introduction/Executive Summary</w:t>
+      </w:r>
     </w:p>
     <w:p>
       <w:pPr>
@@ -70,40 +57,58 @@
         </w:numPr>
         <w:shd w:val="clear" w:color="auto" w:fill="FFFFFF"/>
         <w:spacing w:before="100" w:beforeAutospacing="1" w:after="100" w:afterAutospacing="1" w:line="240" w:lineRule="auto"/>
-        <w:ind w:left="1815"/>
-        <w:rPr>
-          <w:rFonts w:ascii="Lato" w:eastAsia="Times New Roman" w:hAnsi="Lato" w:cs="Lato"/>
-          <w:color w:val="2D3B45"/>
-          <w:kern w:val="0"/>
-          <w:sz w:val="24"/>
-          <w:szCs w:val="24"/>
-          <w14:ligatures w14:val="none"/>
-        </w:rPr>
-      </w:pPr>
-      <w:r>
-        <w:rPr>
-          <w:rFonts w:ascii="Lato" w:eastAsia="Times New Roman" w:hAnsi="Lato" w:cs="Lato"/>
-          <w:color w:val="2D3B45"/>
-          <w:kern w:val="0"/>
-          <w:sz w:val="24"/>
-          <w:szCs w:val="24"/>
-          <w14:ligatures w14:val="none"/>
-        </w:rPr>
-        <w:t xml:space="preserve">References can be included to later sections for </w:t>
-      </w:r>
-      <w:proofErr w:type="gramStart"/>
-      <w:r>
-        <w:rPr>
-          <w:rFonts w:ascii="Lato" w:eastAsia="Times New Roman" w:hAnsi="Lato" w:cs="Lato"/>
-          <w:color w:val="2D3B45"/>
-          <w:kern w:val="0"/>
-          <w:sz w:val="24"/>
-          <w:szCs w:val="24"/>
-          <w14:ligatures w14:val="none"/>
-        </w:rPr>
-        <w:t>details</w:t>
-      </w:r>
-      <w:proofErr w:type="gramEnd"/>
+        <w:rPr>
+          <w:rFonts w:ascii="Lato" w:eastAsia="Times New Roman" w:hAnsi="Lato" w:cs="Lato"/>
+          <w:color w:val="2D3B45"/>
+          <w:kern w:val="0"/>
+          <w:sz w:val="24"/>
+          <w:szCs w:val="24"/>
+          <w14:ligatures w14:val="none"/>
+        </w:rPr>
+      </w:pPr>
+      <w:r>
+        <w:rPr>
+          <w:rFonts w:ascii="Lato" w:eastAsia="Times New Roman" w:hAnsi="Lato" w:cs="Lato"/>
+          <w:color w:val="2D3B45"/>
+          <w:kern w:val="0"/>
+          <w:sz w:val="24"/>
+          <w:szCs w:val="24"/>
+          <w14:ligatures w14:val="none"/>
+        </w:rPr>
+        <w:t>synopsis of problem statement</w:t>
+      </w:r>
+    </w:p>
+    <w:p>
+      <w:pPr>
+        <w:numPr>
+          <w:ilvl w:val="2"/>
+          <w:numId w:val="1"/>
+        </w:numPr>
+        <w:shd w:val="clear" w:color="auto" w:fill="FFFFFF"/>
+        <w:spacing w:before="100" w:beforeAutospacing="1" w:after="100" w:afterAutospacing="1" w:line="240" w:lineRule="auto"/>
+        <w:rPr>
+          <w:rFonts w:ascii="Lato" w:eastAsia="Times New Roman" w:hAnsi="Lato" w:cs="Lato"/>
+          <w:color w:val="2D3B45"/>
+          <w:kern w:val="0"/>
+          <w:sz w:val="24"/>
+          <w:szCs w:val="24"/>
+          <w14:ligatures w14:val="none"/>
+        </w:rPr>
+      </w:pPr>
+      <w:r>
+        <w:rPr>
+          <w:sz w:val="24"/>
+          <w:szCs w:val="24"/>
+        </w:rPr>
+        <w:t xml:space="preserve">The goal of our project is to predict the genre and popularity of a song based on its audio features. </w:t>
+      </w:r>
+      <w:r>
+        <w:rPr>
+          <w:sz w:val="24"/>
+          <w:szCs w:val="24"/>
+        </w:rPr>
+        <w:t>Popularity prediction could help an artist select songs for an album, event, or a marketing campaign. By knowing which songs are likely to be popular, an artist can focus their attention and resources on the likely popular songs. Genre prediction can also assist musical artists by simply providing the genre classification information. A new artist may not be sure which genre they themselves belong to and could therefore use genre prediction to learn about themselves. On the other hand, an artist may be confident in their genre, but produce a song that is likely to be popular and in another genre. With that information, an artist could market a single song to a new audience.</w:t>
+      </w:r>
     </w:p>
     <w:p>
       <w:pPr>
@@ -113,7 +118,235 @@
         </w:numPr>
         <w:shd w:val="clear" w:color="auto" w:fill="FFFFFF"/>
         <w:spacing w:before="100" w:beforeAutospacing="1" w:after="100" w:afterAutospacing="1" w:line="240" w:lineRule="auto"/>
-        <w:ind w:left="1815"/>
+        <w:rPr>
+          <w:rFonts w:ascii="Lato" w:eastAsia="Times New Roman" w:hAnsi="Lato" w:cs="Lato"/>
+          <w:color w:val="2D3B45"/>
+          <w:kern w:val="0"/>
+          <w:sz w:val="24"/>
+          <w:szCs w:val="24"/>
+          <w14:ligatures w14:val="none"/>
+        </w:rPr>
+      </w:pPr>
+      <w:r>
+        <w:rPr>
+          <w:rFonts w:ascii="Lato" w:eastAsia="Times New Roman" w:hAnsi="Lato" w:cs="Lato"/>
+          <w:color w:val="2D3B45"/>
+          <w:kern w:val="0"/>
+          <w:sz w:val="24"/>
+          <w:szCs w:val="24"/>
+          <w14:ligatures w14:val="none"/>
+        </w:rPr>
+        <w:t>data/benchmark description</w:t>
+      </w:r>
+    </w:p>
+    <w:p>
+      <w:pPr>
+        <w:numPr>
+          <w:ilvl w:val="1"/>
+          <w:numId w:val="1"/>
+        </w:numPr>
+        <w:shd w:val="clear" w:color="auto" w:fill="FFFFFF"/>
+        <w:spacing w:before="100" w:beforeAutospacing="1" w:after="100" w:afterAutospacing="1" w:line="240" w:lineRule="auto"/>
+        <w:rPr>
+          <w:rFonts w:ascii="Lato" w:eastAsia="Times New Roman" w:hAnsi="Lato" w:cs="Lato"/>
+          <w:color w:val="2D3B45"/>
+          <w:kern w:val="0"/>
+          <w:sz w:val="24"/>
+          <w:szCs w:val="24"/>
+          <w14:ligatures w14:val="none"/>
+        </w:rPr>
+      </w:pPr>
+      <w:r>
+        <w:rPr>
+          <w:rFonts w:ascii="Lato" w:eastAsia="Times New Roman" w:hAnsi="Lato" w:cs="Lato"/>
+          <w:color w:val="2D3B45"/>
+          <w:kern w:val="0"/>
+          <w:sz w:val="24"/>
+          <w:szCs w:val="24"/>
+          <w14:ligatures w14:val="none"/>
+        </w:rPr>
+        <w:t>main approach/algorithms used and result highlight on both accuracy and scalability/runtime</w:t>
+      </w:r>
+    </w:p>
+    <w:p>
+      <w:pPr>
+        <w:numPr>
+          <w:ilvl w:val="2"/>
+          <w:numId w:val="1"/>
+        </w:numPr>
+        <w:shd w:val="clear" w:color="auto" w:fill="FFFFFF"/>
+        <w:spacing w:before="100" w:beforeAutospacing="1" w:after="100" w:afterAutospacing="1" w:line="240" w:lineRule="auto"/>
+        <w:rPr>
+          <w:rFonts w:ascii="Lato" w:eastAsia="Times New Roman" w:hAnsi="Lato" w:cs="Lato"/>
+          <w:color w:val="2D3B45"/>
+          <w:kern w:val="0"/>
+          <w:sz w:val="24"/>
+          <w:szCs w:val="24"/>
+          <w14:ligatures w14:val="none"/>
+        </w:rPr>
+      </w:pPr>
+      <w:r>
+        <w:rPr>
+          <w:rFonts w:ascii="Lato" w:eastAsia="Times New Roman" w:hAnsi="Lato" w:cs="Lato"/>
+          <w:color w:val="2D3B45"/>
+          <w:kern w:val="0"/>
+          <w:sz w:val="24"/>
+          <w:szCs w:val="24"/>
+          <w14:ligatures w14:val="none"/>
+        </w:rPr>
+        <w:t>Trained various models</w:t>
+      </w:r>
+    </w:p>
+    <w:p>
+      <w:pPr>
+        <w:numPr>
+          <w:ilvl w:val="3"/>
+          <w:numId w:val="1"/>
+        </w:numPr>
+        <w:shd w:val="clear" w:color="auto" w:fill="FFFFFF"/>
+        <w:spacing w:before="100" w:beforeAutospacing="1" w:after="100" w:afterAutospacing="1" w:line="240" w:lineRule="auto"/>
+        <w:rPr>
+          <w:rFonts w:ascii="Lato" w:eastAsia="Times New Roman" w:hAnsi="Lato" w:cs="Lato"/>
+          <w:color w:val="2D3B45"/>
+          <w:kern w:val="0"/>
+          <w:sz w:val="24"/>
+          <w:szCs w:val="24"/>
+          <w14:ligatures w14:val="none"/>
+        </w:rPr>
+      </w:pPr>
+      <w:r>
+        <w:rPr>
+          <w:rFonts w:ascii="Lato" w:eastAsia="Times New Roman" w:hAnsi="Lato" w:cs="Lato"/>
+          <w:color w:val="2D3B45"/>
+          <w:kern w:val="0"/>
+          <w:sz w:val="24"/>
+          <w:szCs w:val="24"/>
+          <w14:ligatures w14:val="none"/>
+        </w:rPr>
+        <w:t>Brief</w:t>
+      </w:r>
+      <w:r>
+        <w:rPr>
+          <w:rFonts w:ascii="Lato" w:eastAsia="Times New Roman" w:hAnsi="Lato" w:cs="Lato"/>
+          <w:color w:val="2D3B45"/>
+          <w:kern w:val="0"/>
+          <w:sz w:val="24"/>
+          <w:szCs w:val="24"/>
+          <w14:ligatures w14:val="none"/>
+        </w:rPr>
+        <w:t xml:space="preserve"> preprocessing description</w:t>
+      </w:r>
+    </w:p>
+    <w:p>
+      <w:pPr>
+        <w:numPr>
+          <w:ilvl w:val="3"/>
+          <w:numId w:val="1"/>
+        </w:numPr>
+        <w:shd w:val="clear" w:color="auto" w:fill="FFFFFF"/>
+        <w:spacing w:before="100" w:beforeAutospacing="1" w:after="100" w:afterAutospacing="1" w:line="240" w:lineRule="auto"/>
+        <w:rPr>
+          <w:rFonts w:ascii="Lato" w:eastAsia="Times New Roman" w:hAnsi="Lato" w:cs="Lato"/>
+          <w:color w:val="2D3B45"/>
+          <w:kern w:val="0"/>
+          <w:sz w:val="24"/>
+          <w:szCs w:val="24"/>
+          <w14:ligatures w14:val="none"/>
+        </w:rPr>
+      </w:pPr>
+      <w:r>
+        <w:rPr>
+          <w:rFonts w:ascii="Lato" w:eastAsia="Times New Roman" w:hAnsi="Lato" w:cs="Lato"/>
+          <w:color w:val="2D3B45"/>
+          <w:kern w:val="0"/>
+          <w:sz w:val="24"/>
+          <w:szCs w:val="24"/>
+          <w14:ligatures w14:val="none"/>
+        </w:rPr>
+        <w:t>Brief p</w:t>
+      </w:r>
+      <w:r>
+        <w:rPr>
+          <w:rFonts w:ascii="Lato" w:eastAsia="Times New Roman" w:hAnsi="Lato" w:cs="Lato"/>
+          <w:color w:val="2D3B45"/>
+          <w:kern w:val="0"/>
+          <w:sz w:val="24"/>
+          <w:szCs w:val="24"/>
+          <w14:ligatures w14:val="none"/>
+        </w:rPr>
+        <w:t>arameter tuning</w:t>
+      </w:r>
+      <w:r>
+        <w:rPr>
+          <w:rFonts w:ascii="Lato" w:eastAsia="Times New Roman" w:hAnsi="Lato" w:cs="Lato"/>
+          <w:color w:val="2D3B45"/>
+          <w:kern w:val="0"/>
+          <w:sz w:val="24"/>
+          <w:szCs w:val="24"/>
+          <w14:ligatures w14:val="none"/>
+        </w:rPr>
+        <w:t xml:space="preserve"> description</w:t>
+      </w:r>
+    </w:p>
+    <w:p>
+      <w:pPr>
+        <w:numPr>
+          <w:ilvl w:val="3"/>
+          <w:numId w:val="1"/>
+        </w:numPr>
+        <w:shd w:val="clear" w:color="auto" w:fill="FFFFFF"/>
+        <w:spacing w:before="100" w:beforeAutospacing="1" w:after="100" w:afterAutospacing="1" w:line="240" w:lineRule="auto"/>
+        <w:rPr>
+          <w:rFonts w:ascii="Lato" w:eastAsia="Times New Roman" w:hAnsi="Lato" w:cs="Lato"/>
+          <w:color w:val="2D3B45"/>
+          <w:kern w:val="0"/>
+          <w:sz w:val="24"/>
+          <w:szCs w:val="24"/>
+          <w14:ligatures w14:val="none"/>
+        </w:rPr>
+      </w:pPr>
+      <w:r>
+        <w:rPr>
+          <w:rFonts w:ascii="Lato" w:eastAsia="Times New Roman" w:hAnsi="Lato" w:cs="Lato"/>
+          <w:color w:val="2D3B45"/>
+          <w:kern w:val="0"/>
+          <w:sz w:val="24"/>
+          <w:szCs w:val="24"/>
+          <w14:ligatures w14:val="none"/>
+        </w:rPr>
+        <w:t xml:space="preserve">Highlight the </w:t>
+      </w:r>
+      <w:r>
+        <w:rPr>
+          <w:rFonts w:ascii="Lato" w:eastAsia="Times New Roman" w:hAnsi="Lato" w:cs="Lato"/>
+          <w:color w:val="2D3B45"/>
+          <w:kern w:val="0"/>
+          <w:sz w:val="24"/>
+          <w:szCs w:val="24"/>
+          <w14:ligatures w14:val="none"/>
+        </w:rPr>
+        <w:t>accuracy/RMSE and runtime</w:t>
+      </w:r>
+      <w:r>
+        <w:rPr>
+          <w:rFonts w:ascii="Lato" w:eastAsia="Times New Roman" w:hAnsi="Lato" w:cs="Lato"/>
+          <w:color w:val="2D3B45"/>
+          <w:kern w:val="0"/>
+          <w:sz w:val="24"/>
+          <w:szCs w:val="24"/>
+          <w14:ligatures w14:val="none"/>
+        </w:rPr>
+        <w:t xml:space="preserve"> of the best performing models</w:t>
+      </w:r>
+    </w:p>
+    <w:p>
+      <w:pPr>
+        <w:numPr>
+          <w:ilvl w:val="1"/>
+          <w:numId w:val="1"/>
+        </w:numPr>
+        <w:shd w:val="clear" w:color="auto" w:fill="FFFFFF"/>
+        <w:spacing w:before="100" w:beforeAutospacing="1" w:after="100" w:afterAutospacing="1" w:line="240" w:lineRule="auto"/>
         <w:rPr>
           <w:rFonts w:ascii="Lato" w:eastAsia="Times New Roman" w:hAnsi="Lato" w:cs="Lato"/>
           <w:color w:val="2D3B45"/>
@@ -145,23 +378,77 @@
           <w:szCs w:val="24"/>
           <w14:ligatures w14:val="none"/>
         </w:rPr>
-        <w:t xml:space="preserve">Improvements after the last </w:t>
-      </w:r>
-      <w:proofErr w:type="gramStart"/>
-      <w:r>
-        <w:rPr>
-          <w:rFonts w:ascii="Lato" w:eastAsia="Times New Roman" w:hAnsi="Lato" w:cs="Lato"/>
-          <w:i/>
-          <w:iCs/>
-          <w:color w:val="2D3B45"/>
-          <w:kern w:val="0"/>
-          <w:sz w:val="24"/>
-          <w:szCs w:val="24"/>
-          <w14:ligatures w14:val="none"/>
-        </w:rPr>
-        <w:t>presentation</w:t>
-      </w:r>
-      <w:proofErr w:type="gramEnd"/>
+        <w:t>Improvements after the last presentation</w:t>
+      </w:r>
+    </w:p>
+    <w:p>
+      <w:pPr>
+        <w:numPr>
+          <w:ilvl w:val="2"/>
+          <w:numId w:val="1"/>
+        </w:numPr>
+        <w:shd w:val="clear" w:color="auto" w:fill="FFFFFF"/>
+        <w:spacing w:before="100" w:beforeAutospacing="1" w:after="100" w:afterAutospacing="1" w:line="240" w:lineRule="auto"/>
+        <w:rPr>
+          <w:rFonts w:ascii="Lato" w:eastAsia="Times New Roman" w:hAnsi="Lato" w:cs="Lato"/>
+          <w:color w:val="2D3B45"/>
+          <w:kern w:val="0"/>
+          <w:sz w:val="24"/>
+          <w:szCs w:val="24"/>
+          <w14:ligatures w14:val="none"/>
+        </w:rPr>
+      </w:pPr>
+      <w:r>
+        <w:rPr>
+          <w:rFonts w:ascii="Lato" w:eastAsia="Times New Roman" w:hAnsi="Lato" w:cs="Lato"/>
+          <w:color w:val="2D3B45"/>
+          <w:kern w:val="0"/>
+          <w:sz w:val="24"/>
+          <w:szCs w:val="24"/>
+          <w14:ligatures w14:val="none"/>
+        </w:rPr>
+        <w:t>Popularity RMSE improvement</w:t>
+      </w:r>
+    </w:p>
+    <w:p>
+      <w:pPr>
+        <w:numPr>
+          <w:ilvl w:val="2"/>
+          <w:numId w:val="1"/>
+        </w:numPr>
+        <w:shd w:val="clear" w:color="auto" w:fill="FFFFFF"/>
+        <w:spacing w:before="100" w:beforeAutospacing="1" w:after="100" w:afterAutospacing="1" w:line="240" w:lineRule="auto"/>
+        <w:rPr>
+          <w:rFonts w:ascii="Lato" w:eastAsia="Times New Roman" w:hAnsi="Lato" w:cs="Lato"/>
+          <w:color w:val="2D3B45"/>
+          <w:kern w:val="0"/>
+          <w:sz w:val="24"/>
+          <w:szCs w:val="24"/>
+          <w14:ligatures w14:val="none"/>
+        </w:rPr>
+      </w:pPr>
+      <w:r>
+        <w:rPr>
+          <w:rFonts w:ascii="Lato" w:eastAsia="Times New Roman" w:hAnsi="Lato" w:cs="Lato"/>
+          <w:color w:val="2D3B45"/>
+          <w:kern w:val="0"/>
+          <w:sz w:val="24"/>
+          <w:szCs w:val="24"/>
+          <w14:ligatures w14:val="none"/>
+        </w:rPr>
+        <w:t xml:space="preserve">Genre accuracy </w:t>
+      </w:r>
+      <w:r>
+        <w:rPr>
+          <w:rFonts w:ascii="Lato" w:eastAsia="Times New Roman" w:hAnsi="Lato" w:cs="Lato"/>
+          <w:color w:val="2D3B45"/>
+          <w:kern w:val="0"/>
+          <w:sz w:val="24"/>
+          <w:szCs w:val="24"/>
+          <w14:ligatures w14:val="none"/>
+        </w:rPr>
+        <w:t>improvement</w:t>
+      </w:r>
     </w:p>
     <w:p>
       <w:pPr>
@@ -189,45 +476,66 @@
           <w:szCs w:val="24"/>
           <w14:ligatures w14:val="none"/>
         </w:rPr>
-        <w:t xml:space="preserve">Details on problem statement and data/benchmark description, include references to </w:t>
-      </w:r>
-      <w:proofErr w:type="spellStart"/>
-      <w:r>
-        <w:rPr>
-          <w:rFonts w:ascii="Lato" w:eastAsia="Times New Roman" w:hAnsi="Lato" w:cs="Lato"/>
-          <w:color w:val="2D3B45"/>
-          <w:kern w:val="0"/>
-          <w:sz w:val="24"/>
-          <w:szCs w:val="24"/>
-          <w14:ligatures w14:val="none"/>
-        </w:rPr>
-        <w:t>kaggle</w:t>
-      </w:r>
-      <w:proofErr w:type="spellEnd"/>
-      <w:r>
-        <w:rPr>
-          <w:rFonts w:ascii="Lato" w:eastAsia="Times New Roman" w:hAnsi="Lato" w:cs="Lato"/>
-          <w:color w:val="2D3B45"/>
-          <w:kern w:val="0"/>
-          <w:sz w:val="24"/>
-          <w:szCs w:val="24"/>
-          <w14:ligatures w14:val="none"/>
-        </w:rPr>
-        <w:t xml:space="preserve"> problem and open </w:t>
-      </w:r>
-      <w:proofErr w:type="gramStart"/>
-      <w:r>
-        <w:rPr>
-          <w:rFonts w:ascii="Lato" w:eastAsia="Times New Roman" w:hAnsi="Lato" w:cs="Lato"/>
-          <w:color w:val="2D3B45"/>
-          <w:kern w:val="0"/>
-          <w:sz w:val="24"/>
-          <w:szCs w:val="24"/>
-          <w14:ligatures w14:val="none"/>
-        </w:rPr>
-        <w:t>datasets</w:t>
-      </w:r>
-      <w:proofErr w:type="gramEnd"/>
+        <w:t>Details on problem statement and data/benchmark description, include references to kaggle problem and open datasets</w:t>
+      </w:r>
+    </w:p>
+    <w:p>
+      <w:pPr>
+        <w:numPr>
+          <w:ilvl w:val="1"/>
+          <w:numId w:val="2"/>
+        </w:numPr>
+        <w:shd w:val="clear" w:color="auto" w:fill="FFFFFF"/>
+        <w:spacing w:before="100" w:beforeAutospacing="1" w:after="100" w:afterAutospacing="1" w:line="240" w:lineRule="auto"/>
+        <w:rPr>
+          <w:rFonts w:ascii="Lato" w:eastAsia="Times New Roman" w:hAnsi="Lato" w:cs="Lato"/>
+          <w:color w:val="2D3B45"/>
+          <w:kern w:val="0"/>
+          <w:sz w:val="24"/>
+          <w:szCs w:val="24"/>
+          <w14:ligatures w14:val="none"/>
+        </w:rPr>
+      </w:pPr>
+      <w:r>
+        <w:rPr>
+          <w:rFonts w:ascii="Lato" w:eastAsia="Times New Roman" w:hAnsi="Lato" w:cs="Lato"/>
+          <w:color w:val="2D3B45"/>
+          <w:kern w:val="0"/>
+          <w:sz w:val="24"/>
+          <w:szCs w:val="24"/>
+          <w14:ligatures w14:val="none"/>
+        </w:rPr>
+        <w:t>Problem statement details</w:t>
+      </w:r>
+    </w:p>
+    <w:p>
+      <w:pPr>
+        <w:numPr>
+          <w:ilvl w:val="1"/>
+          <w:numId w:val="2"/>
+        </w:numPr>
+        <w:shd w:val="clear" w:color="auto" w:fill="FFFFFF"/>
+        <w:spacing w:before="100" w:beforeAutospacing="1" w:after="100" w:afterAutospacing="1" w:line="240" w:lineRule="auto"/>
+        <w:rPr>
+          <w:rFonts w:ascii="Lato" w:eastAsia="Times New Roman" w:hAnsi="Lato" w:cs="Lato"/>
+          <w:color w:val="2D3B45"/>
+          <w:kern w:val="0"/>
+          <w:sz w:val="24"/>
+          <w:szCs w:val="24"/>
+          <w14:ligatures w14:val="none"/>
+        </w:rPr>
+      </w:pPr>
+      <w:r>
+        <w:rPr>
+          <w:rFonts w:ascii="Lato" w:eastAsia="Times New Roman" w:hAnsi="Lato" w:cs="Lato"/>
+          <w:color w:val="2D3B45"/>
+          <w:kern w:val="0"/>
+          <w:sz w:val="24"/>
+          <w:szCs w:val="24"/>
+          <w14:ligatures w14:val="none"/>
+        </w:rPr>
+        <w:t>Data description</w:t>
+      </w:r>
     </w:p>
     <w:p>
       <w:pPr>
@@ -255,21 +563,215 @@
           <w:szCs w:val="24"/>
           <w14:ligatures w14:val="none"/>
         </w:rPr>
-        <w:t xml:space="preserve">Details on the approaches, algorithms and programming tools used, include a description of the source code structure with end-to-end system </w:t>
-      </w:r>
-      <w:proofErr w:type="gramStart"/>
-      <w:r>
-        <w:rPr>
-          <w:rFonts w:ascii="Lato" w:eastAsia="Times New Roman" w:hAnsi="Lato" w:cs="Lato"/>
-          <w:color w:val="2D3B45"/>
-          <w:kern w:val="0"/>
-          <w:sz w:val="24"/>
-          <w:szCs w:val="24"/>
-          <w14:ligatures w14:val="none"/>
-        </w:rPr>
-        <w:t>diagram</w:t>
-      </w:r>
-      <w:proofErr w:type="gramEnd"/>
+        <w:t>Details on the approaches, algorithms and programming tools used, include a description of the source code structure with end-to-end system diagram</w:t>
+      </w:r>
+    </w:p>
+    <w:p>
+      <w:pPr>
+        <w:numPr>
+          <w:ilvl w:val="1"/>
+          <w:numId w:val="2"/>
+        </w:numPr>
+        <w:shd w:val="clear" w:color="auto" w:fill="FFFFFF"/>
+        <w:spacing w:before="100" w:beforeAutospacing="1" w:after="100" w:afterAutospacing="1" w:line="240" w:lineRule="auto"/>
+        <w:rPr>
+          <w:rFonts w:ascii="Lato" w:eastAsia="Times New Roman" w:hAnsi="Lato" w:cs="Lato"/>
+          <w:color w:val="2D3B45"/>
+          <w:kern w:val="0"/>
+          <w:sz w:val="24"/>
+          <w:szCs w:val="24"/>
+          <w14:ligatures w14:val="none"/>
+        </w:rPr>
+      </w:pPr>
+      <w:r>
+        <w:rPr>
+          <w:rFonts w:ascii="Lato" w:eastAsia="Times New Roman" w:hAnsi="Lato" w:cs="Lato"/>
+          <w:color w:val="2D3B45"/>
+          <w:kern w:val="0"/>
+          <w:sz w:val="24"/>
+          <w:szCs w:val="24"/>
+          <w14:ligatures w14:val="none"/>
+        </w:rPr>
+        <w:t xml:space="preserve">Programming </w:t>
+      </w:r>
+      <w:r>
+        <w:rPr>
+          <w:rFonts w:ascii="Lato" w:eastAsia="Times New Roman" w:hAnsi="Lato" w:cs="Lato"/>
+          <w:color w:val="2D3B45"/>
+          <w:kern w:val="0"/>
+          <w:sz w:val="24"/>
+          <w:szCs w:val="24"/>
+          <w14:ligatures w14:val="none"/>
+        </w:rPr>
+        <w:t>Tools</w:t>
+      </w:r>
+    </w:p>
+    <w:p>
+      <w:pPr>
+        <w:numPr>
+          <w:ilvl w:val="1"/>
+          <w:numId w:val="2"/>
+        </w:numPr>
+        <w:shd w:val="clear" w:color="auto" w:fill="FFFFFF"/>
+        <w:spacing w:before="100" w:beforeAutospacing="1" w:after="100" w:afterAutospacing="1" w:line="240" w:lineRule="auto"/>
+        <w:rPr>
+          <w:rFonts w:ascii="Lato" w:eastAsia="Times New Roman" w:hAnsi="Lato" w:cs="Lato"/>
+          <w:color w:val="2D3B45"/>
+          <w:kern w:val="0"/>
+          <w:sz w:val="24"/>
+          <w:szCs w:val="24"/>
+          <w14:ligatures w14:val="none"/>
+        </w:rPr>
+      </w:pPr>
+      <w:r>
+        <w:rPr>
+          <w:rFonts w:ascii="Lato" w:eastAsia="Times New Roman" w:hAnsi="Lato" w:cs="Lato"/>
+          <w:color w:val="2D3B45"/>
+          <w:kern w:val="0"/>
+          <w:sz w:val="24"/>
+          <w:szCs w:val="24"/>
+          <w14:ligatures w14:val="none"/>
+        </w:rPr>
+        <w:t>Models used</w:t>
+      </w:r>
+    </w:p>
+    <w:p>
+      <w:pPr>
+        <w:numPr>
+          <w:ilvl w:val="1"/>
+          <w:numId w:val="2"/>
+        </w:numPr>
+        <w:shd w:val="clear" w:color="auto" w:fill="FFFFFF"/>
+        <w:spacing w:before="100" w:beforeAutospacing="1" w:after="100" w:afterAutospacing="1" w:line="240" w:lineRule="auto"/>
+        <w:rPr>
+          <w:rFonts w:ascii="Lato" w:eastAsia="Times New Roman" w:hAnsi="Lato" w:cs="Lato"/>
+          <w:color w:val="2D3B45"/>
+          <w:kern w:val="0"/>
+          <w:sz w:val="24"/>
+          <w:szCs w:val="24"/>
+          <w14:ligatures w14:val="none"/>
+        </w:rPr>
+      </w:pPr>
+      <w:r>
+        <w:rPr>
+          <w:rFonts w:ascii="Lato" w:eastAsia="Times New Roman" w:hAnsi="Lato" w:cs="Lato"/>
+          <w:color w:val="2D3B45"/>
+          <w:kern w:val="0"/>
+          <w:sz w:val="24"/>
+          <w:szCs w:val="24"/>
+          <w14:ligatures w14:val="none"/>
+        </w:rPr>
+        <w:t>Approach</w:t>
+      </w:r>
+    </w:p>
+    <w:p>
+      <w:pPr>
+        <w:numPr>
+          <w:ilvl w:val="2"/>
+          <w:numId w:val="2"/>
+        </w:numPr>
+        <w:shd w:val="clear" w:color="auto" w:fill="FFFFFF"/>
+        <w:spacing w:before="100" w:beforeAutospacing="1" w:after="100" w:afterAutospacing="1" w:line="240" w:lineRule="auto"/>
+        <w:rPr>
+          <w:rFonts w:ascii="Lato" w:eastAsia="Times New Roman" w:hAnsi="Lato" w:cs="Lato"/>
+          <w:color w:val="2D3B45"/>
+          <w:kern w:val="0"/>
+          <w:sz w:val="24"/>
+          <w:szCs w:val="24"/>
+          <w14:ligatures w14:val="none"/>
+        </w:rPr>
+      </w:pPr>
+      <w:r>
+        <w:rPr>
+          <w:rFonts w:ascii="Lato" w:eastAsia="Times New Roman" w:hAnsi="Lato" w:cs="Lato"/>
+          <w:color w:val="2D3B45"/>
+          <w:kern w:val="0"/>
+          <w:sz w:val="24"/>
+          <w:szCs w:val="24"/>
+          <w14:ligatures w14:val="none"/>
+        </w:rPr>
+        <w:t>Data Exploration</w:t>
+      </w:r>
+    </w:p>
+    <w:p>
+      <w:pPr>
+        <w:numPr>
+          <w:ilvl w:val="2"/>
+          <w:numId w:val="2"/>
+        </w:numPr>
+        <w:shd w:val="clear" w:color="auto" w:fill="FFFFFF"/>
+        <w:spacing w:before="100" w:beforeAutospacing="1" w:after="100" w:afterAutospacing="1" w:line="240" w:lineRule="auto"/>
+        <w:rPr>
+          <w:rFonts w:ascii="Lato" w:eastAsia="Times New Roman" w:hAnsi="Lato" w:cs="Lato"/>
+          <w:color w:val="2D3B45"/>
+          <w:kern w:val="0"/>
+          <w:sz w:val="24"/>
+          <w:szCs w:val="24"/>
+          <w14:ligatures w14:val="none"/>
+        </w:rPr>
+      </w:pPr>
+      <w:r>
+        <w:rPr>
+          <w:rFonts w:ascii="Lato" w:eastAsia="Times New Roman" w:hAnsi="Lato" w:cs="Lato"/>
+          <w:color w:val="2D3B45"/>
+          <w:kern w:val="0"/>
+          <w:sz w:val="24"/>
+          <w:szCs w:val="24"/>
+          <w14:ligatures w14:val="none"/>
+        </w:rPr>
+        <w:t>Preprocessing</w:t>
+      </w:r>
+    </w:p>
+    <w:p>
+      <w:pPr>
+        <w:numPr>
+          <w:ilvl w:val="2"/>
+          <w:numId w:val="2"/>
+        </w:numPr>
+        <w:shd w:val="clear" w:color="auto" w:fill="FFFFFF"/>
+        <w:spacing w:before="100" w:beforeAutospacing="1" w:after="100" w:afterAutospacing="1" w:line="240" w:lineRule="auto"/>
+        <w:rPr>
+          <w:rFonts w:ascii="Lato" w:eastAsia="Times New Roman" w:hAnsi="Lato" w:cs="Lato"/>
+          <w:color w:val="2D3B45"/>
+          <w:kern w:val="0"/>
+          <w:sz w:val="24"/>
+          <w:szCs w:val="24"/>
+          <w14:ligatures w14:val="none"/>
+        </w:rPr>
+      </w:pPr>
+      <w:r>
+        <w:rPr>
+          <w:rFonts w:ascii="Lato" w:eastAsia="Times New Roman" w:hAnsi="Lato" w:cs="Lato"/>
+          <w:color w:val="2D3B45"/>
+          <w:kern w:val="0"/>
+          <w:sz w:val="24"/>
+          <w:szCs w:val="24"/>
+          <w14:ligatures w14:val="none"/>
+        </w:rPr>
+        <w:t>Tra</w:t>
+      </w:r>
+      <w:r>
+        <w:rPr>
+          <w:rFonts w:ascii="Lato" w:eastAsia="Times New Roman" w:hAnsi="Lato" w:cs="Lato"/>
+          <w:color w:val="2D3B45"/>
+          <w:kern w:val="0"/>
+          <w:sz w:val="24"/>
+          <w:szCs w:val="24"/>
+          <w14:ligatures w14:val="none"/>
+        </w:rPr>
+        <w:t xml:space="preserve">in </w:t>
+      </w:r>
+      <w:r>
+        <w:rPr>
+          <w:rFonts w:ascii="Lato" w:eastAsia="Times New Roman" w:hAnsi="Lato" w:cs="Lato"/>
+          <w:color w:val="2D3B45"/>
+          <w:kern w:val="0"/>
+          <w:sz w:val="24"/>
+          <w:szCs w:val="24"/>
+          <w14:ligatures w14:val="none"/>
+        </w:rPr>
+        <w:t>and Tune Models</w:t>
+      </w:r>
     </w:p>
     <w:p>
       <w:pPr>
@@ -303,6 +805,181 @@
     <w:p>
       <w:pPr>
         <w:numPr>
+          <w:ilvl w:val="1"/>
+          <w:numId w:val="2"/>
+        </w:numPr>
+        <w:shd w:val="clear" w:color="auto" w:fill="FFFFFF"/>
+        <w:spacing w:before="100" w:beforeAutospacing="1" w:after="100" w:afterAutospacing="1" w:line="240" w:lineRule="auto"/>
+        <w:rPr>
+          <w:rFonts w:ascii="Lato" w:eastAsia="Times New Roman" w:hAnsi="Lato" w:cs="Lato"/>
+          <w:color w:val="2D3B45"/>
+          <w:kern w:val="0"/>
+          <w:sz w:val="24"/>
+          <w:szCs w:val="24"/>
+          <w14:ligatures w14:val="none"/>
+        </w:rPr>
+      </w:pPr>
+      <w:r>
+        <w:rPr>
+          <w:rFonts w:ascii="Lato" w:eastAsia="Times New Roman" w:hAnsi="Lato" w:cs="Lato"/>
+          <w:color w:val="2D3B45"/>
+          <w:kern w:val="0"/>
+          <w:sz w:val="24"/>
+          <w:szCs w:val="24"/>
+          <w14:ligatures w14:val="none"/>
+        </w:rPr>
+        <w:t>Popularity</w:t>
+      </w:r>
+    </w:p>
+    <w:p>
+      <w:pPr>
+        <w:numPr>
+          <w:ilvl w:val="2"/>
+          <w:numId w:val="2"/>
+        </w:numPr>
+        <w:shd w:val="clear" w:color="auto" w:fill="FFFFFF"/>
+        <w:spacing w:before="100" w:beforeAutospacing="1" w:after="100" w:afterAutospacing="1" w:line="240" w:lineRule="auto"/>
+        <w:rPr>
+          <w:rFonts w:ascii="Lato" w:eastAsia="Times New Roman" w:hAnsi="Lato" w:cs="Lato"/>
+          <w:color w:val="2D3B45"/>
+          <w:kern w:val="0"/>
+          <w:sz w:val="24"/>
+          <w:szCs w:val="24"/>
+          <w14:ligatures w14:val="none"/>
+        </w:rPr>
+      </w:pPr>
+      <w:r>
+        <w:rPr>
+          <w:rFonts w:ascii="Lato" w:eastAsia="Times New Roman" w:hAnsi="Lato" w:cs="Lato"/>
+          <w:color w:val="2D3B45"/>
+          <w:kern w:val="0"/>
+          <w:sz w:val="24"/>
+          <w:szCs w:val="24"/>
+          <w14:ligatures w14:val="none"/>
+        </w:rPr>
+        <w:t>RMSE</w:t>
+      </w:r>
+    </w:p>
+    <w:p>
+      <w:pPr>
+        <w:numPr>
+          <w:ilvl w:val="2"/>
+          <w:numId w:val="2"/>
+        </w:numPr>
+        <w:shd w:val="clear" w:color="auto" w:fill="FFFFFF"/>
+        <w:spacing w:before="100" w:beforeAutospacing="1" w:after="100" w:afterAutospacing="1" w:line="240" w:lineRule="auto"/>
+        <w:rPr>
+          <w:rFonts w:ascii="Lato" w:eastAsia="Times New Roman" w:hAnsi="Lato" w:cs="Lato"/>
+          <w:color w:val="2D3B45"/>
+          <w:kern w:val="0"/>
+          <w:sz w:val="24"/>
+          <w:szCs w:val="24"/>
+          <w14:ligatures w14:val="none"/>
+        </w:rPr>
+      </w:pPr>
+      <w:r>
+        <w:rPr>
+          <w:rFonts w:ascii="Lato" w:eastAsia="Times New Roman" w:hAnsi="Lato" w:cs="Lato"/>
+          <w:color w:val="2D3B45"/>
+          <w:kern w:val="0"/>
+          <w:sz w:val="24"/>
+          <w:szCs w:val="24"/>
+          <w14:ligatures w14:val="none"/>
+        </w:rPr>
+        <w:t>Baselines</w:t>
+      </w:r>
+    </w:p>
+    <w:p>
+      <w:pPr>
+        <w:numPr>
+          <w:ilvl w:val="1"/>
+          <w:numId w:val="2"/>
+        </w:numPr>
+        <w:shd w:val="clear" w:color="auto" w:fill="FFFFFF"/>
+        <w:spacing w:before="100" w:beforeAutospacing="1" w:after="100" w:afterAutospacing="1" w:line="240" w:lineRule="auto"/>
+        <w:rPr>
+          <w:rFonts w:ascii="Lato" w:eastAsia="Times New Roman" w:hAnsi="Lato" w:cs="Lato"/>
+          <w:color w:val="2D3B45"/>
+          <w:kern w:val="0"/>
+          <w:sz w:val="24"/>
+          <w:szCs w:val="24"/>
+          <w14:ligatures w14:val="none"/>
+        </w:rPr>
+      </w:pPr>
+      <w:r>
+        <w:rPr>
+          <w:rFonts w:ascii="Lato" w:eastAsia="Times New Roman" w:hAnsi="Lato" w:cs="Lato"/>
+          <w:color w:val="2D3B45"/>
+          <w:kern w:val="0"/>
+          <w:sz w:val="24"/>
+          <w:szCs w:val="24"/>
+          <w14:ligatures w14:val="none"/>
+        </w:rPr>
+        <w:t>Genre</w:t>
+      </w:r>
+    </w:p>
+    <w:p>
+      <w:pPr>
+        <w:numPr>
+          <w:ilvl w:val="2"/>
+          <w:numId w:val="2"/>
+        </w:numPr>
+        <w:shd w:val="clear" w:color="auto" w:fill="FFFFFF"/>
+        <w:spacing w:before="100" w:beforeAutospacing="1" w:after="100" w:afterAutospacing="1" w:line="240" w:lineRule="auto"/>
+        <w:rPr>
+          <w:rFonts w:ascii="Lato" w:eastAsia="Times New Roman" w:hAnsi="Lato" w:cs="Lato"/>
+          <w:color w:val="2D3B45"/>
+          <w:kern w:val="0"/>
+          <w:sz w:val="24"/>
+          <w:szCs w:val="24"/>
+          <w14:ligatures w14:val="none"/>
+        </w:rPr>
+      </w:pPr>
+      <w:r>
+        <w:rPr>
+          <w:rFonts w:ascii="Lato" w:eastAsia="Times New Roman" w:hAnsi="Lato" w:cs="Lato"/>
+          <w:color w:val="2D3B45"/>
+          <w:kern w:val="0"/>
+          <w:sz w:val="24"/>
+          <w:szCs w:val="24"/>
+          <w14:ligatures w14:val="none"/>
+        </w:rPr>
+        <w:lastRenderedPageBreak/>
+        <w:t>Accuracy</w:t>
+      </w:r>
+    </w:p>
+    <w:p>
+      <w:pPr>
+        <w:numPr>
+          <w:ilvl w:val="2"/>
+          <w:numId w:val="2"/>
+        </w:numPr>
+        <w:shd w:val="clear" w:color="auto" w:fill="FFFFFF"/>
+        <w:spacing w:before="100" w:beforeAutospacing="1" w:after="100" w:afterAutospacing="1" w:line="240" w:lineRule="auto"/>
+        <w:rPr>
+          <w:rFonts w:ascii="Lato" w:eastAsia="Times New Roman" w:hAnsi="Lato" w:cs="Lato"/>
+          <w:color w:val="2D3B45"/>
+          <w:kern w:val="0"/>
+          <w:sz w:val="24"/>
+          <w:szCs w:val="24"/>
+          <w14:ligatures w14:val="none"/>
+        </w:rPr>
+      </w:pPr>
+      <w:r>
+        <w:rPr>
+          <w:rFonts w:ascii="Lato" w:eastAsia="Times New Roman" w:hAnsi="Lato" w:cs="Lato"/>
+          <w:color w:val="2D3B45"/>
+          <w:kern w:val="0"/>
+          <w:sz w:val="24"/>
+          <w:szCs w:val="24"/>
+          <w14:ligatures w14:val="none"/>
+        </w:rPr>
+        <w:t>Baselines</w:t>
+      </w:r>
+    </w:p>
+    <w:p>
+      <w:pPr>
+        <w:numPr>
           <w:ilvl w:val="0"/>
           <w:numId w:val="2"/>
         </w:numPr>
@@ -332,6 +1009,64 @@
     <w:p>
       <w:pPr>
         <w:numPr>
+          <w:ilvl w:val="1"/>
+          <w:numId w:val="2"/>
+        </w:numPr>
+        <w:shd w:val="clear" w:color="auto" w:fill="FFFFFF"/>
+        <w:spacing w:before="100" w:beforeAutospacing="1" w:after="100" w:afterAutospacing="1" w:line="240" w:lineRule="auto"/>
+        <w:rPr>
+          <w:rFonts w:ascii="Lato" w:eastAsia="Times New Roman" w:hAnsi="Lato" w:cs="Lato"/>
+          <w:color w:val="2D3B45"/>
+          <w:kern w:val="0"/>
+          <w:sz w:val="24"/>
+          <w:szCs w:val="24"/>
+          <w14:ligatures w14:val="none"/>
+        </w:rPr>
+      </w:pPr>
+      <w:r>
+        <w:rPr>
+          <w:rFonts w:ascii="Lato" w:eastAsia="Times New Roman" w:hAnsi="Lato" w:cs="Lato"/>
+          <w:color w:val="2D3B45"/>
+          <w:kern w:val="0"/>
+          <w:sz w:val="24"/>
+          <w:szCs w:val="24"/>
+          <w14:ligatures w14:val="none"/>
+        </w:rPr>
+        <w:t>Popularity</w:t>
+      </w:r>
+    </w:p>
+    <w:p>
+      <w:pPr>
+        <w:numPr>
+          <w:ilvl w:val="1"/>
+          <w:numId w:val="2"/>
+        </w:numPr>
+        <w:shd w:val="clear" w:color="auto" w:fill="FFFFFF"/>
+        <w:spacing w:before="100" w:beforeAutospacing="1" w:after="100" w:afterAutospacing="1" w:line="240" w:lineRule="auto"/>
+        <w:rPr>
+          <w:rFonts w:ascii="Lato" w:eastAsia="Times New Roman" w:hAnsi="Lato" w:cs="Lato"/>
+          <w:color w:val="2D3B45"/>
+          <w:kern w:val="0"/>
+          <w:sz w:val="24"/>
+          <w:szCs w:val="24"/>
+          <w14:ligatures w14:val="none"/>
+        </w:rPr>
+      </w:pPr>
+      <w:r>
+        <w:rPr>
+          <w:rFonts w:ascii="Lato" w:eastAsia="Times New Roman" w:hAnsi="Lato" w:cs="Lato"/>
+          <w:color w:val="2D3B45"/>
+          <w:kern w:val="0"/>
+          <w:sz w:val="24"/>
+          <w:szCs w:val="24"/>
+          <w14:ligatures w14:val="none"/>
+        </w:rPr>
+        <w:t>Genre</w:t>
+      </w:r>
+    </w:p>
+    <w:p>
+      <w:pPr>
+        <w:numPr>
           <w:ilvl w:val="0"/>
           <w:numId w:val="2"/>
         </w:numPr>
@@ -355,21 +1090,66 @@
           <w:szCs w:val="24"/>
           <w14:ligatures w14:val="none"/>
         </w:rPr>
-        <w:t xml:space="preserve">Conclusion on challenges and lessons </w:t>
-      </w:r>
-      <w:proofErr w:type="gramStart"/>
-      <w:r>
-        <w:rPr>
-          <w:rFonts w:ascii="Lato" w:eastAsia="Times New Roman" w:hAnsi="Lato" w:cs="Lato"/>
-          <w:color w:val="2D3B45"/>
-          <w:kern w:val="0"/>
-          <w:sz w:val="24"/>
-          <w:szCs w:val="24"/>
-          <w14:ligatures w14:val="none"/>
-        </w:rPr>
-        <w:t>learned</w:t>
-      </w:r>
-      <w:proofErr w:type="gramEnd"/>
+        <w:t>Conclusion on challenges and lessons learned</w:t>
+      </w:r>
+    </w:p>
+    <w:p>
+      <w:pPr>
+        <w:numPr>
+          <w:ilvl w:val="1"/>
+          <w:numId w:val="2"/>
+        </w:numPr>
+        <w:shd w:val="clear" w:color="auto" w:fill="FFFFFF"/>
+        <w:spacing w:before="100" w:beforeAutospacing="1" w:after="100" w:afterAutospacing="1" w:line="240" w:lineRule="auto"/>
+        <w:rPr>
+          <w:rFonts w:ascii="Lato" w:eastAsia="Times New Roman" w:hAnsi="Lato" w:cs="Lato"/>
+          <w:color w:val="2D3B45"/>
+          <w:kern w:val="0"/>
+          <w:sz w:val="24"/>
+          <w:szCs w:val="24"/>
+          <w14:ligatures w14:val="none"/>
+        </w:rPr>
+      </w:pPr>
+      <w:r>
+        <w:rPr>
+          <w:rFonts w:ascii="Lato" w:eastAsia="Times New Roman" w:hAnsi="Lato" w:cs="Lato"/>
+          <w:color w:val="2D3B45"/>
+          <w:kern w:val="0"/>
+          <w:sz w:val="24"/>
+          <w:szCs w:val="24"/>
+          <w14:ligatures w14:val="none"/>
+        </w:rPr>
+        <w:t>Challenges</w:t>
+      </w:r>
+    </w:p>
+    <w:p>
+      <w:pPr>
+        <w:numPr>
+          <w:ilvl w:val="1"/>
+          <w:numId w:val="2"/>
+        </w:numPr>
+        <w:shd w:val="clear" w:color="auto" w:fill="FFFFFF"/>
+        <w:spacing w:before="100" w:beforeAutospacing="1" w:after="100" w:afterAutospacing="1" w:line="240" w:lineRule="auto"/>
+        <w:rPr>
+          <w:rFonts w:ascii="Lato" w:eastAsia="Times New Roman" w:hAnsi="Lato" w:cs="Lato"/>
+          <w:color w:val="2D3B45"/>
+          <w:kern w:val="0"/>
+          <w:sz w:val="24"/>
+          <w:szCs w:val="24"/>
+          <w14:ligatures w14:val="none"/>
+        </w:rPr>
+      </w:pPr>
+      <w:r>
+        <w:rPr>
+          <w:rFonts w:ascii="Lato" w:eastAsia="Times New Roman" w:hAnsi="Lato" w:cs="Lato"/>
+          <w:color w:val="2D3B45"/>
+          <w:kern w:val="0"/>
+          <w:sz w:val="24"/>
+          <w:szCs w:val="24"/>
+          <w14:ligatures w14:val="none"/>
+        </w:rPr>
+        <w:t>Lessons learned</w:t>
+      </w:r>
     </w:p>
     <w:p/>
     <w:sectPr>
@@ -416,7 +1196,7 @@
         <w:sz w:val="20"/>
       </w:rPr>
     </w:lvl>
-    <w:lvl w:ilvl="2" w:tentative="1">
+    <w:lvl w:ilvl="2">
       <w:start w:val="1"/>
       <w:numFmt w:val="decimal"/>
       <w:lvlText w:val="%3."/>
@@ -428,7 +1208,7 @@
         <w:ind w:left="2160" w:hanging="360"/>
       </w:pPr>
     </w:lvl>
-    <w:lvl w:ilvl="3" w:tentative="1">
+    <w:lvl w:ilvl="3">
       <w:start w:val="1"/>
       <w:numFmt w:val="decimal"/>
       <w:lvlText w:val="%4."/>
@@ -517,7 +1297,7 @@
         <w:ind w:left="720" w:hanging="360"/>
       </w:pPr>
     </w:lvl>
-    <w:lvl w:ilvl="1" w:tentative="1">
+    <w:lvl w:ilvl="1">
       <w:start w:val="1"/>
       <w:numFmt w:val="decimal"/>
       <w:lvlText w:val="%2."/>
@@ -529,7 +1309,7 @@
         <w:ind w:left="1440" w:hanging="360"/>
       </w:pPr>
     </w:lvl>
-    <w:lvl w:ilvl="2" w:tentative="1">
+    <w:lvl w:ilvl="2">
       <w:start w:val="1"/>
       <w:numFmt w:val="decimal"/>
       <w:lvlText w:val="%3."/>

</xml_diff>